<commit_message>
fixes, ready for hand in
</commit_message>
<xml_diff>
--- a/Documentation.docx
+++ b/Documentation.docx
@@ -1127,15 +1127,12 @@
         <w:spacing w:after="160" w:line="278" w:lineRule="auto"/>
       </w:pPr>
       <w:r>
-        <w:rPr>
-          <w:lang w:val="hu-HU"/>
-        </w:rPr>
         <w:lastRenderedPageBreak/>
         <w:drawing>
-          <wp:inline distT="0" distB="0" distL="0" distR="0" wp14:anchorId="4E3614D5" wp14:editId="38D47FBA">
-            <wp:extent cx="5731510" cy="4171315"/>
-            <wp:effectExtent l="0" t="0" r="2540" b="635"/>
-            <wp:docPr id="1981322752" name="Kép 1" descr="A képen szöveg, képernyőkép, Betűtípus, diagram látható&#10;&#10;Előfordulhat, hogy az AI által létrehozott tartalom helytelen."/>
+          <wp:inline distT="0" distB="0" distL="0" distR="0" wp14:anchorId="5B4B87C8" wp14:editId="609BA1C3">
+            <wp:extent cx="5731510" cy="4083050"/>
+            <wp:effectExtent l="0" t="0" r="2540" b="0"/>
+            <wp:docPr id="208189405" name="Kép 1" descr="A képen szöveg, képernyőkép, Betűtípus, diagram látható&#10;&#10;Előfordulhat, hogy az AI által létrehozott tartalom helytelen."/>
             <wp:cNvGraphicFramePr>
               <a:graphicFrameLocks xmlns:a="http://schemas.openxmlformats.org/drawingml/2006/main" noChangeAspect="1"/>
             </wp:cNvGraphicFramePr>
@@ -1143,7 +1140,7 @@
               <a:graphicData uri="http://schemas.openxmlformats.org/drawingml/2006/picture">
                 <pic:pic xmlns:pic="http://schemas.openxmlformats.org/drawingml/2006/picture">
                   <pic:nvPicPr>
-                    <pic:cNvPr id="1981322752" name="Kép 1" descr="A képen szöveg, képernyőkép, Betűtípus, diagram látható&#10;&#10;Előfordulhat, hogy az AI által létrehozott tartalom helytelen."/>
+                    <pic:cNvPr id="208189405" name="Kép 1" descr="A képen szöveg, képernyőkép, Betűtípus, diagram látható&#10;&#10;Előfordulhat, hogy az AI által létrehozott tartalom helytelen."/>
                     <pic:cNvPicPr/>
                   </pic:nvPicPr>
                   <pic:blipFill>
@@ -1155,7 +1152,7 @@
                   <pic:spPr>
                     <a:xfrm>
                       <a:off x="0" y="0"/>
-                      <a:ext cx="5731510" cy="4171315"/>
+                      <a:ext cx="5731510" cy="4083050"/>
                     </a:xfrm>
                     <a:prstGeom prst="rect">
                       <a:avLst/>
@@ -3967,6 +3964,7 @@
   <w:style w:type="character" w:default="1" w:styleId="Bekezdsalapbettpusa">
     <w:name w:val="Default Paragraph Font"/>
     <w:uiPriority w:val="1"/>
+    <w:semiHidden/>
     <w:unhideWhenUsed/>
   </w:style>
   <w:style w:type="table" w:default="1" w:styleId="Normltblzat">

</xml_diff>